<commit_message>
Detection Of Anomalies in Tine series data with Python and Influxdb
</commit_message>
<xml_diff>
--- a/research-paper/Report-source_final_copy.docx
+++ b/research-paper/Report-source_final_copy.docx
@@ -1075,7 +1075,17 @@
           <w:sz w:val="20"/>
           <w:szCs w:val="20"/>
         </w:rPr>
-        <w:t xml:space="preserve"> generating erroneous readings which could eventually lead to data corruption during transmission, hence, it is crucial to  incorporate a means of checking the correctness of the generated data so as to smoothen out any irregularity therein. These irregularities could be referred to as an anomaly. </w:t>
+        <w:t xml:space="preserve"> generating erroneous readings which could eventually lead to data corruption during transmission, hence, it is crucial to  incorporate a means of checking the correctness of the generated d</w:t>
+      </w:r>
+      <w:bookmarkStart w:id="3" w:name="_GoBack"/>
+      <w:bookmarkEnd w:id="3"/>
+      <w:r>
+        <w:rPr>
+          <w:color w:val="auto"/>
+          <w:sz w:val="20"/>
+          <w:szCs w:val="20"/>
+        </w:rPr>
+        <w:t xml:space="preserve">ata so as to smoothen out any irregularity therein. These irregularities could be referred to as an anomaly. </w:t>
       </w:r>
     </w:p>
     <w:p>
@@ -6301,6 +6311,17 @@
     </w:p>
     <w:p>
       <w:pPr>
+        <w:spacing w:before="120" w:after="240"/>
+        <w:rPr>
+          <w:rFonts w:ascii="Times New Roman" w:hAnsi="Times New Roman" w:cs="Times New Roman"/>
+          <w:sz w:val="18"/>
+          <w:szCs w:val="18"/>
+          <w:lang w:val="en-US"/>
+        </w:rPr>
+      </w:pPr>
+    </w:p>
+    <w:p>
+      <w:pPr>
         <w:spacing w:before="360"/>
         <w:ind w:left="360"/>
         <w:jc w:val="center"/>
@@ -6320,6 +6341,7 @@
           <w:szCs w:val="18"/>
           <w:lang w:val="en-US"/>
         </w:rPr>
+        <w:lastRenderedPageBreak/>
         <w:t>Table 3.</w:t>
       </w:r>
       <w:r>
@@ -6376,7 +6398,6 @@
                 <w:szCs w:val="18"/>
                 <w:lang w:val="en-US"/>
               </w:rPr>
-              <w:lastRenderedPageBreak/>
               <w:t>Models</w:t>
             </w:r>
           </w:p>
@@ -7334,7 +7355,17 @@
           <w:szCs w:val="20"/>
           <w:lang w:val="en-US"/>
         </w:rPr>
-        <w:t>the problem of selecting appropriate scoring features</w:t>
+        <w:t xml:space="preserve">the problem of </w:t>
+      </w:r>
+      <w:r>
+        <w:rPr>
+          <w:rFonts w:ascii="Times New Roman" w:hAnsi="Times New Roman" w:cs="Times New Roman"/>
+          <w:sz w:val="20"/>
+          <w:szCs w:val="20"/>
+          <w:lang w:val="en-US"/>
+        </w:rPr>
+        <w:lastRenderedPageBreak/>
+        <w:t>selecting appropriate scoring features</w:t>
       </w:r>
       <w:r>
         <w:rPr>
@@ -7397,17 +7428,7 @@
           <w:szCs w:val="20"/>
           <w:lang w:val="en-US"/>
         </w:rPr>
-        <w:t xml:space="preserve">Recursive Feature </w:t>
-      </w:r>
-      <w:r>
-        <w:rPr>
-          <w:rFonts w:ascii="Times New Roman" w:hAnsi="Times New Roman" w:cs="Times New Roman"/>
-          <w:sz w:val="20"/>
-          <w:szCs w:val="20"/>
-          <w:lang w:val="en-US"/>
-        </w:rPr>
-        <w:lastRenderedPageBreak/>
-        <w:t>Elimination</w:t>
+        <w:t>Recursive Feature Elimination</w:t>
       </w:r>
       <w:r>
         <w:rPr>
@@ -9960,8 +9981,6 @@
         </w:rPr>
         <w:t>Isolation Forest, Local outlier factor, one class support vector machines and more.</w:t>
       </w:r>
-      <w:bookmarkStart w:id="3" w:name="_GoBack"/>
-      <w:bookmarkEnd w:id="3"/>
     </w:p>
     <w:p>
       <w:pPr>
@@ -13376,7 +13395,7 @@
 </file>
 
 <file path=customXml/itemProps1.xml><?xml version="1.0" encoding="utf-8"?>
-<ds:datastoreItem xmlns:ds="http://schemas.openxmlformats.org/officeDocument/2006/customXml" ds:itemID="{C19C16B5-5FA1-4DF6-9376-475DAEA029FB}">
+<ds:datastoreItem xmlns:ds="http://schemas.openxmlformats.org/officeDocument/2006/customXml" ds:itemID="{CF2BE9A7-C524-491E-9C0F-9ACEE1F911FB}">
   <ds:schemaRefs>
     <ds:schemaRef ds:uri="http://schemas.openxmlformats.org/officeDocument/2006/bibliography"/>
   </ds:schemaRefs>

</xml_diff>